<commit_message>
tp procesos e hilos 2 arreglado
</commit_message>
<xml_diff>
--- a/Clases Jueves/TP 2/SO procesos e hilos parte 2.docx
+++ b/Clases Jueves/TP 2/SO procesos e hilos parte 2.docx
@@ -506,23 +506,7 @@
           <w:b/>
           <w:bCs/>
         </w:rPr>
-        <w:t xml:space="preserve">¿A </w:t>
-      </w:r>
-      <w:proofErr w:type="spellStart"/>
-      <w:r>
-        <w:rPr>
-          <w:b/>
-          <w:bCs/>
-        </w:rPr>
-        <w:t>que</w:t>
-      </w:r>
-      <w:proofErr w:type="spellEnd"/>
-      <w:r>
-        <w:rPr>
-          <w:b/>
-          <w:bCs/>
-        </w:rPr>
-        <w:t xml:space="preserve"> se le llama traza de un proceso? ¿y traza combinada? </w:t>
+        <w:t xml:space="preserve">¿A que se le llama traza de un proceso? ¿y traza combinada? </w:t>
       </w:r>
     </w:p>
     <w:p>
@@ -559,29 +543,10 @@
         <w:rPr>
           <w:b/>
         </w:rPr>
-        <w:t xml:space="preserve">Traza </w:t>
-      </w:r>
-      <w:proofErr w:type="spellStart"/>
-      <w:r>
-        <w:rPr>
-          <w:b/>
-        </w:rPr>
-        <w:t>combinada</w:t>
-      </w:r>
-      <w:r>
-        <w:t>se</w:t>
-      </w:r>
-      <w:proofErr w:type="spellEnd"/>
-      <w:r>
-        <w:t xml:space="preserve"> denomina a la secuencia de instrucciones que el </w:t>
-      </w:r>
-      <w:proofErr w:type="spellStart"/>
-      <w:r>
-        <w:t>cpu</w:t>
-      </w:r>
-      <w:proofErr w:type="spellEnd"/>
-      <w:r>
-        <w:t xml:space="preserve"> ejecuta</w:t>
+        <w:t>Traza combinada</w:t>
+      </w:r>
+      <w:r>
+        <w:t>se denomina a la secuencia de instrucciones que el cpu ejecuta</w:t>
       </w:r>
     </w:p>
     <w:p>
@@ -610,23 +575,7 @@
           <w:b/>
           <w:bCs/>
         </w:rPr>
-        <w:t>Suponga que una computadora tiene tres procesos (P1, P2, P3) para ejecutar, las direcciones de memoria (DM) de las instrucciones son las mostradas en los cuadros, el P2 tiene una instrucción de E/S en la dirección 723A, se estima que la entrada y salida tardara unos 10 ciclos de reloj, el S.O. es de tiempo compartido y asigna un tiempo máximo de 16 ciclos de reloj para cada proceso en ejecución, el CPU trabaja ejecutando 1 instrucción cada 4 ciclos de reloj. ¿</w:t>
-      </w:r>
-      <w:proofErr w:type="spellStart"/>
-      <w:r>
-        <w:rPr>
-          <w:b/>
-          <w:bCs/>
-        </w:rPr>
-        <w:t>Cual</w:t>
-      </w:r>
-      <w:proofErr w:type="spellEnd"/>
-      <w:r>
-        <w:rPr>
-          <w:b/>
-          <w:bCs/>
-        </w:rPr>
-        <w:t xml:space="preserve"> es la traza combinada de los tres procesos? </w:t>
+        <w:t xml:space="preserve">Suponga que una computadora tiene tres procesos (P1, P2, P3) para ejecutar, las direcciones de memoria (DM) de las instrucciones son las mostradas en los cuadros, el P2 tiene una instrucción de E/S en la dirección 723A, se estima que la entrada y salida tardara unos 10 ciclos de reloj, el S.O. es de tiempo compartido y asigna un tiempo máximo de 16 ciclos de reloj para cada proceso en ejecución, el CPU trabaja ejecutando 1 instrucción cada 4 ciclos de reloj. ¿Cual es la traza combinada de los tres procesos? </w:t>
       </w:r>
     </w:p>
     <w:p>
@@ -3330,23 +3279,7 @@
           <w:b/>
           <w:bCs/>
         </w:rPr>
-        <w:t>¿Como se llama al hecho de que un proceso sea creado por otro? ¿</w:t>
-      </w:r>
-      <w:proofErr w:type="spellStart"/>
-      <w:r>
-        <w:rPr>
-          <w:b/>
-          <w:bCs/>
-        </w:rPr>
-        <w:t>Que</w:t>
-      </w:r>
-      <w:proofErr w:type="spellEnd"/>
-      <w:r>
-        <w:rPr>
-          <w:b/>
-          <w:bCs/>
-        </w:rPr>
-        <w:t xml:space="preserve"> nombre recibe el proceso creador y el proceso creado? </w:t>
+        <w:t xml:space="preserve">¿Como se llama al hecho de que un proceso sea creado por otro? ¿Que nombre recibe el proceso creador y el proceso creado? </w:t>
       </w:r>
     </w:p>
     <w:p>
@@ -3829,39 +3762,7 @@
           <w:b/>
           <w:bCs/>
         </w:rPr>
-        <w:t>Al pasar de un modelo de dos estados a uno de 5 estados uno de los estados e divide en dos Listo y Bloqueado. ¿</w:t>
-      </w:r>
-      <w:proofErr w:type="spellStart"/>
-      <w:r>
-        <w:rPr>
-          <w:b/>
-          <w:bCs/>
-        </w:rPr>
-        <w:t>Cual</w:t>
-      </w:r>
-      <w:proofErr w:type="spellEnd"/>
-      <w:r>
-        <w:rPr>
-          <w:b/>
-          <w:bCs/>
-        </w:rPr>
-        <w:t xml:space="preserve"> es ese estado? ¿</w:t>
-      </w:r>
-      <w:proofErr w:type="spellStart"/>
-      <w:r>
-        <w:rPr>
-          <w:b/>
-          <w:bCs/>
-        </w:rPr>
-        <w:t>Cual</w:t>
-      </w:r>
-      <w:proofErr w:type="spellEnd"/>
-      <w:r>
-        <w:rPr>
-          <w:b/>
-          <w:bCs/>
-        </w:rPr>
-        <w:t xml:space="preserve"> es la razón por la cual se divide este estado en dos? </w:t>
+        <w:t xml:space="preserve">Al pasar de un modelo de dos estados a uno de 5 estados uno de los estados e divide en dos Listo y Bloqueado. ¿Cual es ese estado? ¿Cual es la razón por la cual se divide este estado en dos? </w:t>
       </w:r>
     </w:p>
     <w:p>
@@ -3965,10 +3866,10 @@
           <w:bCs/>
         </w:rPr>
         <w:drawing>
-          <wp:inline distT="0" distB="0" distL="0" distR="0" wp14:anchorId="4F53EE76" wp14:editId="52FCF836">
-            <wp:extent cx="6048367" cy="768277"/>
-            <wp:effectExtent l="0" t="0" r="0" b="0"/>
-            <wp:docPr id="2" name="Imagen 2"/>
+          <wp:inline distT="0" distB="0" distL="0" distR="0" wp14:anchorId="6001BB65" wp14:editId="0B616E92">
+            <wp:extent cx="6202254" cy="1226820"/>
+            <wp:effectExtent l="0" t="0" r="8255" b="0"/>
+            <wp:docPr id="3" name="Imagen 3"/>
             <wp:cNvGraphicFramePr>
               <a:graphicFrameLocks xmlns:a="http://schemas.openxmlformats.org/drawingml/2006/main" noChangeAspect="1"/>
             </wp:cNvGraphicFramePr>
@@ -3988,7 +3889,7 @@
                   <pic:spPr>
                     <a:xfrm>
                       <a:off x="0" y="0"/>
-                      <a:ext cx="6072601" cy="771355"/>
+                      <a:ext cx="6207585" cy="1227875"/>
                     </a:xfrm>
                     <a:prstGeom prst="rect">
                       <a:avLst/>
@@ -4046,15 +3947,7 @@
         <w:jc w:val="left"/>
       </w:pPr>
       <w:r>
-        <w:t xml:space="preserve">Este estado se agrega cuando se utiliza </w:t>
-      </w:r>
-      <w:proofErr w:type="spellStart"/>
-      <w:r>
-        <w:t>swapping</w:t>
-      </w:r>
-      <w:proofErr w:type="spellEnd"/>
-      <w:r>
-        <w:t xml:space="preserve"> o memoria virtual para indicar para indicar que el proceso no está en MP.</w:t>
+        <w:t>Este estado se agrega cuando se utiliza swapping o memoria virtual para indicar para indicar que el proceso no está en MP.</w:t>
       </w:r>
     </w:p>
     <w:p>
@@ -4095,6 +3988,7 @@
         <w:rPr>
           <w:noProof/>
         </w:rPr>
+        <w:lastRenderedPageBreak/>
         <w:drawing>
           <wp:inline distT="0" distB="0" distL="0" distR="0" wp14:anchorId="791A3F71" wp14:editId="1DC5095B">
             <wp:extent cx="5915660" cy="2564130"/>
@@ -4158,55 +4052,7 @@
           <w:b/>
           <w:bCs/>
         </w:rPr>
-        <w:t>¿</w:t>
-      </w:r>
-      <w:proofErr w:type="spellStart"/>
-      <w:r>
-        <w:rPr>
-          <w:b/>
-          <w:bCs/>
-        </w:rPr>
-        <w:t>Cuales</w:t>
-      </w:r>
-      <w:proofErr w:type="spellEnd"/>
-      <w:r>
-        <w:rPr>
-          <w:b/>
-          <w:bCs/>
-        </w:rPr>
-        <w:t xml:space="preserve"> son las estructuras de control </w:t>
-      </w:r>
-      <w:proofErr w:type="spellStart"/>
-      <w:r>
-        <w:rPr>
-          <w:b/>
-          <w:bCs/>
-        </w:rPr>
-        <w:t>mas</w:t>
-      </w:r>
-      <w:proofErr w:type="spellEnd"/>
-      <w:r>
-        <w:rPr>
-          <w:b/>
-          <w:bCs/>
-        </w:rPr>
-        <w:t xml:space="preserve"> importantes del SO? ¿Para </w:t>
-      </w:r>
-      <w:proofErr w:type="spellStart"/>
-      <w:r>
-        <w:rPr>
-          <w:b/>
-          <w:bCs/>
-        </w:rPr>
-        <w:t>que</w:t>
-      </w:r>
-      <w:proofErr w:type="spellEnd"/>
-      <w:r>
-        <w:rPr>
-          <w:b/>
-          <w:bCs/>
-        </w:rPr>
-        <w:t xml:space="preserve"> se utilizan cada una de ellas? </w:t>
+        <w:t xml:space="preserve">¿Cuales son las estructuras de control mas importantes del SO? ¿Para que se utilizan cada una de ellas? </w:t>
       </w:r>
     </w:p>
     <w:p>
@@ -4369,23 +4215,7 @@
           <w:b/>
           <w:bCs/>
         </w:rPr>
-        <w:t xml:space="preserve">¿Como </w:t>
-      </w:r>
-      <w:proofErr w:type="spellStart"/>
-      <w:r>
-        <w:rPr>
-          <w:b/>
-          <w:bCs/>
-        </w:rPr>
-        <w:t>esta</w:t>
-      </w:r>
-      <w:proofErr w:type="spellEnd"/>
-      <w:r>
-        <w:rPr>
-          <w:b/>
-          <w:bCs/>
-        </w:rPr>
-        <w:t xml:space="preserve"> formada la “información del estado del proceso”?</w:t>
+        <w:t>¿Como esta formada la “información del estado del proceso”?</w:t>
       </w:r>
     </w:p>
     <w:p>
@@ -4471,15 +4301,7 @@
         <w:jc w:val="left"/>
       </w:pPr>
       <w:r>
-        <w:t xml:space="preserve">• Información de estado: incluyen los </w:t>
-      </w:r>
-      <w:proofErr w:type="spellStart"/>
-      <w:r>
-        <w:t>flags</w:t>
-      </w:r>
-      <w:proofErr w:type="spellEnd"/>
-      <w:r>
-        <w:t xml:space="preserve"> de interrupciones habilitadas/deshabilitadas, modo ejecución.</w:t>
+        <w:t>• Información de estado: incluyen los flags de interrupciones habilitadas/deshabilitadas, modo ejecución.</w:t>
       </w:r>
     </w:p>
     <w:p>
@@ -4687,23 +4509,7 @@
           <w:b/>
           <w:bCs/>
         </w:rPr>
-        <w:t>¿</w:t>
-      </w:r>
-      <w:proofErr w:type="spellStart"/>
-      <w:r>
-        <w:rPr>
-          <w:b/>
-          <w:bCs/>
-        </w:rPr>
-        <w:t>Cual</w:t>
-      </w:r>
-      <w:proofErr w:type="spellEnd"/>
-      <w:r>
-        <w:rPr>
-          <w:b/>
-          <w:bCs/>
-        </w:rPr>
-        <w:t xml:space="preserve"> es la diferencia entre un proceso y un hilo?</w:t>
+        <w:t>¿Cual es la diferencia entre un proceso y un hilo?</w:t>
       </w:r>
     </w:p>
     <w:p>
@@ -4926,23 +4732,7 @@
           <w:b/>
           <w:bCs/>
         </w:rPr>
-        <w:t xml:space="preserve"> son las diferencias entre modelo multihilo y </w:t>
-      </w:r>
-      <w:proofErr w:type="spellStart"/>
-      <w:r>
-        <w:rPr>
-          <w:b/>
-          <w:bCs/>
-        </w:rPr>
-        <w:t>monohilo</w:t>
-      </w:r>
-      <w:proofErr w:type="spellEnd"/>
-      <w:r>
-        <w:rPr>
-          <w:b/>
-          <w:bCs/>
-        </w:rPr>
-        <w:t>?</w:t>
+        <w:t xml:space="preserve"> son las diferencias entre modelo multihilo y monohilo?</w:t>
       </w:r>
     </w:p>
     <w:p>
@@ -4956,37 +4746,18 @@
         </w:rPr>
       </w:pPr>
       <w:r>
-        <w:t>Multihilo se refiere a la capacidad de un sistema operativo de dar soporte a múltiples hilos de ejecución en un solo proceso</w:t>
-      </w:r>
-      <w:r>
-        <w:t>, es decir que, hilos de diferentes procesos se puedan ejecutar en paralelo</w:t>
+        <w:t>Multihilo se refiere a la capacidad de un sistema operativo de dar soporte a múltiples hilos de ejecución en un solo proceso, es decir que, hilos de diferentes procesos se puedan ejecutar en paralelo</w:t>
       </w:r>
       <w:r>
         <w:t>.</w:t>
       </w:r>
       <w:r>
         <w:br/>
-      </w:r>
-      <w:r>
         <w:t xml:space="preserve">Un proceso multihilo puede lograr la concurrencia sin la sobrecarga del uso de múltiples procesos. Los hilos del mismo proceso pueden intercambiar información a través de su </w:t>
       </w:r>
       <w:r>
         <w:lastRenderedPageBreak/>
-        <w:t>espacio de direcciones común y tienen acceso a los recursos compartidos del proceso. Los hilos de diferentes procesos pueden intercambiar información a través del uso de memoria compartida.</w:t>
-      </w:r>
-      <w:r>
-        <w:t xml:space="preserve"> </w:t>
-      </w:r>
-      <w:r>
-        <w:t xml:space="preserve">Las diferencias entre modelo multihilo y modelo </w:t>
-      </w:r>
-      <w:proofErr w:type="spellStart"/>
-      <w:r>
-        <w:t>monohilo</w:t>
-      </w:r>
-      <w:proofErr w:type="spellEnd"/>
-      <w:r>
-        <w:t xml:space="preserve"> es que cuando manejamos varios hilos tenemos un bloque de  control por hilo y un bloque que controla todos esos hilos en cambio cuando manejamos un solo hilo tenemos un solo bloque de control.</w:t>
+        <w:t>espacio de direcciones común y tienen acceso a los recursos compartidos del proceso. Los hilos de diferentes procesos pueden intercambiar información a través del uso de memoria compartida. Las diferencias entre modelo multihilo y modelo monohilo es que cuando manejamos varios hilos tenemos un bloque de  control por hilo y un bloque que controla todos esos hilos en cambio cuando manejamos un solo hilo tenemos un solo bloque de control.</w:t>
       </w:r>
     </w:p>
     <w:p>
@@ -5060,13 +4831,7 @@
         <w:t>Un hilo</w:t>
       </w:r>
       <w:r>
-        <w:t xml:space="preserve"> no puede estar en estado suspendido </w:t>
-      </w:r>
-      <w:r>
-        <w:t>puesto a</w:t>
-      </w:r>
-      <w:r>
-        <w:t xml:space="preserve"> que un hilo </w:t>
+        <w:t xml:space="preserve"> no puede estar en estado suspendido puesto a que un hilo </w:t>
       </w:r>
       <w:r>
         <w:rPr>
@@ -5096,25 +4861,7 @@
         <w:t>una unidad de ejecución</w:t>
       </w:r>
       <w:r>
-        <w:t xml:space="preserve">. Un hilo está en el </w:t>
-      </w:r>
-      <w:r>
-        <w:t>mismo estado</w:t>
-      </w:r>
-      <w:r>
-        <w:t xml:space="preserve"> en el que </w:t>
-      </w:r>
-      <w:r>
-        <w:t>se encuentra</w:t>
-      </w:r>
-      <w:r>
-        <w:t xml:space="preserve"> su</w:t>
-      </w:r>
-      <w:r>
-        <w:t xml:space="preserve"> proceso</w:t>
-      </w:r>
-      <w:r>
-        <w:t xml:space="preserve"> padre.</w:t>
+        <w:t>. Un hilo está en el mismo estado en el que se encuentra su proceso padre.</w:t>
       </w:r>
     </w:p>
     <w:p>
@@ -5146,23 +4893,7 @@
           <w:b/>
           <w:bCs/>
         </w:rPr>
-        <w:t xml:space="preserve">¿Qué tipos de hilos existen? Detalle cada uno (a  nivel de </w:t>
-      </w:r>
-      <w:proofErr w:type="spellStart"/>
-      <w:r>
-        <w:rPr>
-          <w:b/>
-          <w:bCs/>
-        </w:rPr>
-        <w:t>nucleo</w:t>
-      </w:r>
-      <w:proofErr w:type="spellEnd"/>
-      <w:r>
-        <w:rPr>
-          <w:b/>
-          <w:bCs/>
-        </w:rPr>
-        <w:t xml:space="preserve"> y a nivel de usuario)</w:t>
+        <w:t>¿Qué tipos de hilos existen? Detalle cada uno (a  nivel de nucleo y a nivel de usuario)</w:t>
       </w:r>
       <w:r>
         <w:rPr>
@@ -5368,14 +5099,7 @@
           <w:bCs/>
         </w:rPr>
         <w:lastRenderedPageBreak/>
-        <w:t>N</w:t>
-      </w:r>
-      <w:r>
-        <w:rPr>
-          <w:b/>
-          <w:bCs/>
-        </w:rPr>
-        <w:t>ivel de núcleo</w:t>
+        <w:t>Nivel de núcleo</w:t>
       </w:r>
       <w:r>
         <w:rPr>
@@ -5385,13 +5109,7 @@
         <w:t>:</w:t>
       </w:r>
       <w:r>
-        <w:t xml:space="preserve"> En un entorno KLT puro, el núcleo gestiona todo el trabajo de gestión de hilos. No hay código de gestión de hilos en la aplicación, solamente API</w:t>
-      </w:r>
-      <w:r>
-        <w:t xml:space="preserve"> </w:t>
-      </w:r>
-      <w:r>
-        <w:t>para acceder a las utilidades de hilos del núcleo. Windows es un ejemplo de este enfoque.</w:t>
+        <w:t xml:space="preserve"> En un entorno KLT puro, el núcleo gestiona todo el trabajo de gestión de hilos. No hay código de gestión de hilos en la aplicación, solamente API para acceder a las utilidades de hilos del núcleo. Windows es un ejemplo de este enfoque.</w:t>
       </w:r>
     </w:p>
     <w:p>
@@ -5400,10 +5118,7 @@
         <w:jc w:val="left"/>
       </w:pPr>
       <w:r>
-        <w:t>La principal desventaja del enfoque KLT en comparación con el enfoque ULT es que la transferencia de control de un hilo a otro del mismo proceso requiere un cambio de modo al núcleo</w:t>
-      </w:r>
-      <w:r>
-        <w:t>.</w:t>
+        <w:t>La principal desventaja del enfoque KLT en comparación con el enfoque ULT es que la transferencia de control de un hilo a otro del mismo proceso requiere un cambio de modo al núcleo.</w:t>
       </w:r>
     </w:p>
     <w:p>
@@ -5415,13 +5130,7 @@
         </w:rPr>
       </w:pPr>
       <w:r>
-        <w:t xml:space="preserve">Las dos medidas </w:t>
-      </w:r>
-      <w:r>
-        <w:t xml:space="preserve">para la transferencia de control de un hilo a otro </w:t>
-      </w:r>
-      <w:r>
-        <w:t xml:space="preserve">son las siguientes: </w:t>
+        <w:t xml:space="preserve">Las dos medidas para la transferencia de control de un hilo a otro son las siguientes: </w:t>
       </w:r>
       <w:r>
         <w:rPr>

</xml_diff>